<commit_message>
Data Types and Variables - More Exercise
</commit_message>
<xml_diff>
--- a/C# Fundamentals/DataTypesAndVariables/02. CSharp-Fundamentals-Data-Types-and-Variables-More-Exercise.docx
+++ b/C# Fundamentals/DataTypesAndVariables/02. CSharp-Fundamentals-Data-Types-and-Variables-More-Exercise.docx
@@ -1,6 +1,6 @@
 
 <file path=word/document.xml><?xml version="1.0" encoding="utf-8"?>
-<w:document xmlns:wpc="http://schemas.microsoft.com/office/word/2010/wordprocessingCanvas" xmlns:cx="http://schemas.microsoft.com/office/drawing/2014/chartex" xmlns:cx1="http://schemas.microsoft.com/office/drawing/2015/9/8/chartex" xmlns:mc="http://schemas.openxmlformats.org/markup-compatibility/2006" xmlns:o="urn:schemas-microsoft-com:office:office" xmlns:r="http://schemas.openxmlformats.org/officeDocument/2006/relationships" xmlns:m="http://schemas.openxmlformats.org/officeDocument/2006/math" xmlns:v="urn:schemas-microsoft-com:vml" xmlns:wp14="http://schemas.microsoft.com/office/word/2010/wordprocessingDrawing" xmlns:wp="http://schemas.openxmlformats.org/drawingml/2006/wordprocessingDrawing" xmlns:w10="urn:schemas-microsoft-com:office:word" xmlns:w="http://schemas.openxmlformats.org/wordprocessingml/2006/main" xmlns:w14="http://schemas.microsoft.com/office/word/2010/wordml" xmlns:w15="http://schemas.microsoft.com/office/word/2012/wordml" xmlns:w16se="http://schemas.microsoft.com/office/word/2015/wordml/symex" xmlns:wpg="http://schemas.microsoft.com/office/word/2010/wordprocessingGroup" xmlns:wpi="http://schemas.microsoft.com/office/word/2010/wordprocessingInk" xmlns:wne="http://schemas.microsoft.com/office/word/2006/wordml" xmlns:wps="http://schemas.microsoft.com/office/word/2010/wordprocessingShape" mc:Ignorable="w14 w15 w16se wp14">
+<w:document xmlns:wpc="http://schemas.microsoft.com/office/word/2010/wordprocessingCanvas" xmlns:cx="http://schemas.microsoft.com/office/drawing/2014/chartex" xmlns:mc="http://schemas.openxmlformats.org/markup-compatibility/2006" xmlns:o="urn:schemas-microsoft-com:office:office" xmlns:r="http://schemas.openxmlformats.org/officeDocument/2006/relationships" xmlns:m="http://schemas.openxmlformats.org/officeDocument/2006/math" xmlns:v="urn:schemas-microsoft-com:vml" xmlns:wp14="http://schemas.microsoft.com/office/word/2010/wordprocessingDrawing" xmlns:wp="http://schemas.openxmlformats.org/drawingml/2006/wordprocessingDrawing" xmlns:w10="urn:schemas-microsoft-com:office:word" xmlns:w="http://schemas.openxmlformats.org/wordprocessingml/2006/main" xmlns:w14="http://schemas.microsoft.com/office/word/2010/wordml" xmlns:w15="http://schemas.microsoft.com/office/word/2012/wordml" xmlns:w16se="http://schemas.microsoft.com/office/word/2015/wordml/symex" xmlns:wpg="http://schemas.microsoft.com/office/word/2010/wordprocessingGroup" xmlns:wpi="http://schemas.microsoft.com/office/word/2010/wordprocessingInk" xmlns:wne="http://schemas.microsoft.com/office/word/2006/wordml" xmlns:wps="http://schemas.microsoft.com/office/word/2010/wordprocessingShape" mc:Ignorable="w14 w15 w16se wp14">
   <w:body>
     <w:p>
       <w:pPr>
@@ -11,8 +11,6 @@
           <w:lang w:val="bg-BG"/>
         </w:rPr>
       </w:pPr>
-      <w:bookmarkStart w:id="0" w:name="_GoBack"/>
-      <w:bookmarkEnd w:id="0"/>
       <w:r>
         <w:rPr>
           <w:noProof/>
@@ -615,6 +613,20 @@
           <w:lang w:val="bg-BG"/>
         </w:rPr>
       </w:pPr>
+      <w:bookmarkStart w:id="0" w:name="_GoBack"/>
+      <w:bookmarkEnd w:id="0"/>
+      <w:r>
+        <w:rPr>
+          <w:rFonts w:eastAsiaTheme="majorEastAsia" w:cstheme="majorBidi"/>
+          <w:b/>
+          <w:bCs/>
+          <w:noProof/>
+          <w:color w:val="7C380A"/>
+          <w:sz w:val="36"/>
+          <w:szCs w:val="36"/>
+        </w:rPr>
+        <w:t xml:space="preserve">2. </w:t>
+      </w:r>
       <w:r>
         <w:rPr>
           <w:rFonts w:eastAsiaTheme="majorEastAsia" w:cstheme="majorBidi"/>
@@ -1017,7 +1029,6 @@
         <w:rPr>
           <w:noProof/>
         </w:rPr>
-        <w:lastRenderedPageBreak/>
         <w:t>Floating Equality</w:t>
       </w:r>
     </w:p>
@@ -1058,7 +1069,14 @@
         <w:rPr>
           <w:noProof/>
         </w:rPr>
-        <w:t xml:space="preserve"> by a==b because of the nature of the floating-point arithmetic. Therefore, we assume two numbers are equal if they are more closely to each other than some fixed constant eps. </w:t>
+        <w:t xml:space="preserve"> by a==b because of the nature of the floating-point </w:t>
+      </w:r>
+      <w:r>
+        <w:rPr>
+          <w:noProof/>
+        </w:rPr>
+        <w:lastRenderedPageBreak/>
+        <w:t xml:space="preserve">arithmetic. Therefore, we assume two numbers are equal if they are more closely to each other than some fixed constant eps. </w:t>
       </w:r>
     </w:p>
     <w:p>
@@ -2627,6 +2645,7 @@
         <w:rPr>
           <w:noProof/>
         </w:rPr>
+        <w:lastRenderedPageBreak/>
         <w:t>Examples</w:t>
       </w:r>
     </w:p>
@@ -4251,6 +4270,7 @@
         <w:rPr>
           <w:noProof/>
         </w:rPr>
+        <w:lastRenderedPageBreak/>
         <w:t>Input</w:t>
       </w:r>
     </w:p>
@@ -5122,7 +5142,7 @@
 </file>
 
 <file path=word/endnotes.xml><?xml version="1.0" encoding="utf-8"?>
-<w:endnotes xmlns:wpc="http://schemas.microsoft.com/office/word/2010/wordprocessingCanvas" xmlns:cx="http://schemas.microsoft.com/office/drawing/2014/chartex" xmlns:cx1="http://schemas.microsoft.com/office/drawing/2015/9/8/chartex" xmlns:mc="http://schemas.openxmlformats.org/markup-compatibility/2006" xmlns:o="urn:schemas-microsoft-com:office:office" xmlns:r="http://schemas.openxmlformats.org/officeDocument/2006/relationships" xmlns:m="http://schemas.openxmlformats.org/officeDocument/2006/math" xmlns:v="urn:schemas-microsoft-com:vml" xmlns:wp14="http://schemas.microsoft.com/office/word/2010/wordprocessingDrawing" xmlns:wp="http://schemas.openxmlformats.org/drawingml/2006/wordprocessingDrawing" xmlns:w10="urn:schemas-microsoft-com:office:word" xmlns:w="http://schemas.openxmlformats.org/wordprocessingml/2006/main" xmlns:w14="http://schemas.microsoft.com/office/word/2010/wordml" xmlns:w15="http://schemas.microsoft.com/office/word/2012/wordml" xmlns:w16se="http://schemas.microsoft.com/office/word/2015/wordml/symex" xmlns:wpg="http://schemas.microsoft.com/office/word/2010/wordprocessingGroup" xmlns:wpi="http://schemas.microsoft.com/office/word/2010/wordprocessingInk" xmlns:wne="http://schemas.microsoft.com/office/word/2006/wordml" xmlns:wps="http://schemas.microsoft.com/office/word/2010/wordprocessingShape" mc:Ignorable="w14 w15 w16se wp14">
+<w:endnotes xmlns:wpc="http://schemas.microsoft.com/office/word/2010/wordprocessingCanvas" xmlns:cx="http://schemas.microsoft.com/office/drawing/2014/chartex" xmlns:mc="http://schemas.openxmlformats.org/markup-compatibility/2006" xmlns:o="urn:schemas-microsoft-com:office:office" xmlns:r="http://schemas.openxmlformats.org/officeDocument/2006/relationships" xmlns:m="http://schemas.openxmlformats.org/officeDocument/2006/math" xmlns:v="urn:schemas-microsoft-com:vml" xmlns:wp14="http://schemas.microsoft.com/office/word/2010/wordprocessingDrawing" xmlns:wp="http://schemas.openxmlformats.org/drawingml/2006/wordprocessingDrawing" xmlns:w10="urn:schemas-microsoft-com:office:word" xmlns:w="http://schemas.openxmlformats.org/wordprocessingml/2006/main" xmlns:w14="http://schemas.microsoft.com/office/word/2010/wordml" xmlns:w15="http://schemas.microsoft.com/office/word/2012/wordml" xmlns:w16se="http://schemas.microsoft.com/office/word/2015/wordml/symex" xmlns:wpg="http://schemas.microsoft.com/office/word/2010/wordprocessingGroup" xmlns:wpi="http://schemas.microsoft.com/office/word/2010/wordprocessingInk" xmlns:wne="http://schemas.microsoft.com/office/word/2006/wordml" xmlns:wps="http://schemas.microsoft.com/office/word/2010/wordprocessingShape" mc:Ignorable="w14 w15 w16se wp14">
   <w:endnote w:type="separator" w:id="-1">
     <w:p>
       <w:pPr>
@@ -5147,7 +5167,7 @@
 </file>
 
 <file path=word/footer1.xml><?xml version="1.0" encoding="utf-8"?>
-<w:ftr xmlns:wpc="http://schemas.microsoft.com/office/word/2010/wordprocessingCanvas" xmlns:cx="http://schemas.microsoft.com/office/drawing/2014/chartex" xmlns:cx1="http://schemas.microsoft.com/office/drawing/2015/9/8/chartex" xmlns:mc="http://schemas.openxmlformats.org/markup-compatibility/2006" xmlns:o="urn:schemas-microsoft-com:office:office" xmlns:r="http://schemas.openxmlformats.org/officeDocument/2006/relationships" xmlns:m="http://schemas.openxmlformats.org/officeDocument/2006/math" xmlns:v="urn:schemas-microsoft-com:vml" xmlns:wp14="http://schemas.microsoft.com/office/word/2010/wordprocessingDrawing" xmlns:wp="http://schemas.openxmlformats.org/drawingml/2006/wordprocessingDrawing" xmlns:w10="urn:schemas-microsoft-com:office:word" xmlns:w="http://schemas.openxmlformats.org/wordprocessingml/2006/main" xmlns:w14="http://schemas.microsoft.com/office/word/2010/wordml" xmlns:w15="http://schemas.microsoft.com/office/word/2012/wordml" xmlns:w16se="http://schemas.microsoft.com/office/word/2015/wordml/symex" xmlns:wpg="http://schemas.microsoft.com/office/word/2010/wordprocessingGroup" xmlns:wpi="http://schemas.microsoft.com/office/word/2010/wordprocessingInk" xmlns:wne="http://schemas.microsoft.com/office/word/2006/wordml" xmlns:wps="http://schemas.microsoft.com/office/word/2010/wordprocessingShape" mc:Ignorable="w14 w15 w16se wp14">
+<w:ftr xmlns:wpc="http://schemas.microsoft.com/office/word/2010/wordprocessingCanvas" xmlns:cx="http://schemas.microsoft.com/office/drawing/2014/chartex" xmlns:mc="http://schemas.openxmlformats.org/markup-compatibility/2006" xmlns:o="urn:schemas-microsoft-com:office:office" xmlns:r="http://schemas.openxmlformats.org/officeDocument/2006/relationships" xmlns:m="http://schemas.openxmlformats.org/officeDocument/2006/math" xmlns:v="urn:schemas-microsoft-com:vml" xmlns:wp14="http://schemas.microsoft.com/office/word/2010/wordprocessingDrawing" xmlns:wp="http://schemas.openxmlformats.org/drawingml/2006/wordprocessingDrawing" xmlns:w10="urn:schemas-microsoft-com:office:word" xmlns:w="http://schemas.openxmlformats.org/wordprocessingml/2006/main" xmlns:w14="http://schemas.microsoft.com/office/word/2010/wordml" xmlns:w15="http://schemas.microsoft.com/office/word/2012/wordml" xmlns:w16se="http://schemas.microsoft.com/office/word/2015/wordml/symex" xmlns:wpg="http://schemas.microsoft.com/office/word/2010/wordprocessingGroup" xmlns:wpi="http://schemas.microsoft.com/office/word/2010/wordprocessingInk" xmlns:wne="http://schemas.microsoft.com/office/word/2006/wordml" xmlns:wps="http://schemas.microsoft.com/office/word/2010/wordprocessingShape" mc:Ignorable="w14 w15 w16se wp14">
   <w:p>
     <w:pPr>
       <w:pStyle w:val="Footer"/>
@@ -5155,7 +5175,7 @@
     <w:r>
       <w:rPr>
         <w:noProof/>
-        <w:lang w:val="en-GB" w:eastAsia="en-GB"/>
+        <w:lang w:val="bg-BG" w:eastAsia="bg-BG"/>
       </w:rPr>
       <mc:AlternateContent>
         <mc:Choice Requires="wps">
@@ -5243,7 +5263,7 @@
             </wp:anchor>
           </w:drawing>
         </mc:Choice>
-        <mc:Fallback>
+        <mc:Fallback xmlns:cx1="http://schemas.microsoft.com/office/drawing/2015/9/8/chartex">
           <w:pict>
             <v:shapetype w14:anchorId="41B1E642" id="_x0000_t202" coordsize="21600,21600" o:spt="202" path="m,l,21600r21600,l21600,xe">
               <v:stroke joinstyle="miter"/>
@@ -5278,7 +5298,7 @@
     <w:r>
       <w:rPr>
         <w:noProof/>
-        <w:lang w:val="en-GB" w:eastAsia="en-GB"/>
+        <w:lang w:val="bg-BG" w:eastAsia="bg-BG"/>
       </w:rPr>
       <mc:AlternateContent>
         <mc:Choice Requires="wps">
@@ -5338,12 +5358,21 @@
                             </w:rPr>
                             <w:t xml:space="preserve">© </w:t>
                           </w:r>
+                          <w:proofErr w:type="spellStart"/>
                           <w:r>
                             <w:rPr>
                               <w:sz w:val="17"/>
                               <w:szCs w:val="17"/>
                             </w:rPr>
-                            <w:t xml:space="preserve">SoftUni – </w:t>
+                            <w:t>SoftUni</w:t>
+                          </w:r>
+                          <w:proofErr w:type="spellEnd"/>
+                          <w:r>
+                            <w:rPr>
+                              <w:sz w:val="17"/>
+                              <w:szCs w:val="17"/>
+                            </w:rPr>
+                            <w:t xml:space="preserve"> – </w:t>
                           </w:r>
                           <w:hyperlink r:id="rId1" w:history="1">
                             <w:r>
@@ -5481,7 +5510,7 @@
                               <w:noProof/>
                               <w:sz w:val="18"/>
                               <w:szCs w:val="18"/>
-                              <w:lang w:val="en-GB" w:eastAsia="en-GB"/>
+                              <w:lang w:val="bg-BG" w:eastAsia="bg-BG"/>
                             </w:rPr>
                             <w:drawing>
                               <wp:inline distT="0" distB="0" distL="0" distR="0" wp14:anchorId="53621E41" wp14:editId="3BF595D6">
@@ -5548,7 +5577,7 @@
                               <w:noProof/>
                               <w:sz w:val="18"/>
                               <w:szCs w:val="18"/>
-                              <w:lang w:val="en-GB" w:eastAsia="en-GB"/>
+                              <w:lang w:val="bg-BG" w:eastAsia="bg-BG"/>
                             </w:rPr>
                             <w:drawing>
                               <wp:inline distT="0" distB="0" distL="0" distR="0" wp14:anchorId="64E29E7A" wp14:editId="1BD0FFE4">
@@ -5615,7 +5644,7 @@
                               <w:noProof/>
                               <w:sz w:val="18"/>
                               <w:szCs w:val="18"/>
-                              <w:lang w:val="en-GB" w:eastAsia="en-GB"/>
+                              <w:lang w:val="bg-BG" w:eastAsia="bg-BG"/>
                             </w:rPr>
                             <w:drawing>
                               <wp:inline distT="0" distB="0" distL="0" distR="0" wp14:anchorId="293C9B17" wp14:editId="373E17EF">
@@ -5669,7 +5698,7 @@
                               <w:noProof/>
                               <w:sz w:val="18"/>
                               <w:szCs w:val="18"/>
-                              <w:lang w:val="en-GB" w:eastAsia="en-GB"/>
+                              <w:lang w:val="bg-BG" w:eastAsia="bg-BG"/>
                             </w:rPr>
                             <w:drawing>
                               <wp:inline distT="0" distB="0" distL="0" distR="0" wp14:anchorId="75BE9FD2" wp14:editId="14C27CD2">
@@ -5699,7 +5728,7 @@
                                               <a14:useLocalDpi xmlns:a14="http://schemas.microsoft.com/office/drawing/2010/main" val="0"/>
                                             </a:ext>
                                             <a:ext uri="{837473B0-CC2E-450A-ABE3-18F120FF3D39}">
-                                              <a1611:picAttrSrcUrl xmlns:a1611="http://schemas.microsoft.com/office/drawing/2016/11/main" xmlns:w16cid="http://schemas.microsoft.com/office/word/2016/wordml/cid" xmlns:w="http://schemas.openxmlformats.org/wordprocessingml/2006/main" xmlns:w10="urn:schemas-microsoft-com:office:word" xmlns:v="urn:schemas-microsoft-com:vml" xmlns:o="urn:schemas-microsoft-com:office:office" xmlns:am3d="http://schemas.microsoft.com/office/drawing/2017/model3d" xmlns:aink="http://schemas.microsoft.com/office/drawing/2016/ink" xmlns:cx8="http://schemas.microsoft.com/office/drawing/2016/5/14/chartex" xmlns:cx7="http://schemas.microsoft.com/office/drawing/2016/5/13/chartex" xmlns:cx6="http://schemas.microsoft.com/office/drawing/2016/5/12/chartex" xmlns:cx5="http://schemas.microsoft.com/office/drawing/2016/5/11/chartex" xmlns:cx4="http://schemas.microsoft.com/office/drawing/2016/5/10/chartex" xmlns:cx3="http://schemas.microsoft.com/office/drawing/2016/5/9/chartex" xmlns:cx2="http://schemas.microsoft.com/office/drawing/2015/10/21/chartex" xmlns="" r:id="rId10"/>
+                                              <a1611:picAttrSrcUrl xmlns="" xmlns:cx2="http://schemas.microsoft.com/office/drawing/2015/10/21/chartex" xmlns:cx3="http://schemas.microsoft.com/office/drawing/2016/5/9/chartex" xmlns:cx4="http://schemas.microsoft.com/office/drawing/2016/5/10/chartex" xmlns:cx5="http://schemas.microsoft.com/office/drawing/2016/5/11/chartex" xmlns:cx6="http://schemas.microsoft.com/office/drawing/2016/5/12/chartex" xmlns:cx7="http://schemas.microsoft.com/office/drawing/2016/5/13/chartex" xmlns:cx8="http://schemas.microsoft.com/office/drawing/2016/5/14/chartex" xmlns:aink="http://schemas.microsoft.com/office/drawing/2016/ink" xmlns:am3d="http://schemas.microsoft.com/office/drawing/2017/model3d" xmlns:o="urn:schemas-microsoft-com:office:office" xmlns:v="urn:schemas-microsoft-com:vml" xmlns:w10="urn:schemas-microsoft-com:office:word" xmlns:w="http://schemas.openxmlformats.org/wordprocessingml/2006/main" xmlns:w16cid="http://schemas.microsoft.com/office/word/2016/wordml/cid" xmlns:a1611="http://schemas.microsoft.com/office/drawing/2016/11/main" xmlns:cx1="http://schemas.microsoft.com/office/drawing/2015/9/8/chartex" r:id="rId10"/>
                                             </a:ext>
                                           </a:extLst>
                                         </a:blip>
@@ -5739,7 +5768,7 @@
                               <w:noProof/>
                               <w:sz w:val="18"/>
                               <w:szCs w:val="18"/>
-                              <w:lang w:val="en-GB" w:eastAsia="en-GB"/>
+                              <w:lang w:val="bg-BG" w:eastAsia="bg-BG"/>
                             </w:rPr>
                             <w:drawing>
                               <wp:inline distT="0" distB="0" distL="0" distR="0" wp14:anchorId="15168924" wp14:editId="70A0374F">
@@ -5793,7 +5822,7 @@
                               <w:noProof/>
                               <w:sz w:val="18"/>
                               <w:szCs w:val="18"/>
-                              <w:lang w:val="en-GB" w:eastAsia="en-GB"/>
+                              <w:lang w:val="bg-BG" w:eastAsia="bg-BG"/>
                             </w:rPr>
                             <w:drawing>
                               <wp:inline distT="0" distB="0" distL="0" distR="0" wp14:anchorId="1C97DE02" wp14:editId="61D842AB">
@@ -5847,7 +5876,7 @@
                               <w:noProof/>
                               <w:sz w:val="18"/>
                               <w:szCs w:val="18"/>
-                              <w:lang w:val="en-GB" w:eastAsia="en-GB"/>
+                              <w:lang w:val="bg-BG" w:eastAsia="bg-BG"/>
                             </w:rPr>
                             <w:drawing>
                               <wp:inline distT="0" distB="0" distL="0" distR="0" wp14:anchorId="103BD2B7" wp14:editId="40827562">
@@ -5917,7 +5946,7 @@
                               <w:noProof/>
                               <w:sz w:val="18"/>
                               <w:szCs w:val="18"/>
-                              <w:lang w:val="en-GB" w:eastAsia="en-GB"/>
+                              <w:lang w:val="bg-BG" w:eastAsia="bg-BG"/>
                             </w:rPr>
                             <w:drawing>
                               <wp:inline distT="0" distB="0" distL="0" distR="0" wp14:anchorId="620F6097" wp14:editId="67DE1394">
@@ -5984,7 +6013,7 @@
                               <w:noProof/>
                               <w:sz w:val="18"/>
                               <w:szCs w:val="18"/>
-                              <w:lang w:val="en-GB" w:eastAsia="en-GB"/>
+                              <w:lang w:val="bg-BG" w:eastAsia="bg-BG"/>
                             </w:rPr>
                             <w:drawing>
                               <wp:inline distT="0" distB="0" distL="0" distR="0" wp14:anchorId="02F95DD8" wp14:editId="5DBDA342">
@@ -6044,7 +6073,7 @@
             </wp:anchor>
           </w:drawing>
         </mc:Choice>
-        <mc:Fallback>
+        <mc:Fallback xmlns:cx1="http://schemas.microsoft.com/office/drawing/2015/9/8/chartex">
           <w:pict>
             <v:shape w14:anchorId="2074F399" id="Text Box 16" o:spid="_x0000_s1027" type="#_x0000_t202" style="position:absolute;margin-left:109pt;margin-top:7pt;width:411.4pt;height:40.45pt;z-index:251657216;visibility:visible;mso-wrap-style:square;mso-width-percent:0;mso-height-percent:0;mso-wrap-distance-left:9pt;mso-wrap-distance-top:0;mso-wrap-distance-right:9pt;mso-wrap-distance-bottom:0;mso-position-horizontal:absolute;mso-position-horizontal-relative:text;mso-position-vertical:absolute;mso-position-vertical-relative:text;mso-width-percent:0;mso-height-percent:0;mso-width-relative:page;mso-height-relative:page;v-text-anchor:top" o:gfxdata="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" filled="f" stroked="f">
               <v:textbox inset=".5mm,1.2mm,.5mm,.5mm">
@@ -6215,7 +6244,7 @@
                           <wp:extent cx="180000" cy="180000"/>
                           <wp:effectExtent l="0" t="0" r="0" b="0"/>
                           <wp:docPr id="3" name="Picture 3">
-                            <a:hlinkClick xmlns:a="http://schemas.openxmlformats.org/drawingml/2006/main" r:id="rId2"/>
+                            <a:hlinkClick xmlns:a="http://schemas.openxmlformats.org/drawingml/2006/main" r:id="rId22"/>
                           </wp:docPr>
                           <wp:cNvGraphicFramePr>
                             <a:graphicFrameLocks xmlns:a="http://schemas.openxmlformats.org/drawingml/2006/main" noChangeAspect="1"/>
@@ -6225,14 +6254,14 @@
                               <pic:pic xmlns:pic="http://schemas.openxmlformats.org/drawingml/2006/picture">
                                 <pic:nvPicPr>
                                   <pic:cNvPr id="3" name="Picture 3">
-                                    <a:hlinkClick r:id="rId2"/>
+                                    <a:hlinkClick r:id="rId22"/>
                                   </pic:cNvPr>
                                   <pic:cNvPicPr>
                                     <a:picLocks noChangeAspect="1" noChangeArrowheads="1"/>
                                   </pic:cNvPicPr>
                                 </pic:nvPicPr>
                                 <pic:blipFill>
-                                  <a:blip r:embed="rId3">
+                                  <a:blip r:embed="rId23">
                                     <a:extLst>
                                       <a:ext uri="{28A0092B-C50C-407E-A947-70E740481C1C}">
                                         <a14:useLocalDpi xmlns:a14="http://schemas.microsoft.com/office/drawing/2010/main" val="0"/>
@@ -6282,7 +6311,7 @@
                           <wp:extent cx="180000" cy="180000"/>
                           <wp:effectExtent l="0" t="0" r="0" b="0"/>
                           <wp:docPr id="2" name="Picture 2">
-                            <a:hlinkClick xmlns:a="http://schemas.openxmlformats.org/drawingml/2006/main" r:id="rId4"/>
+                            <a:hlinkClick xmlns:a="http://schemas.openxmlformats.org/drawingml/2006/main" r:id="rId24"/>
                           </wp:docPr>
                           <wp:cNvGraphicFramePr>
                             <a:graphicFrameLocks xmlns:a="http://schemas.openxmlformats.org/drawingml/2006/main" noChangeAspect="1"/>
@@ -6292,14 +6321,14 @@
                               <pic:pic xmlns:pic="http://schemas.openxmlformats.org/drawingml/2006/picture">
                                 <pic:nvPicPr>
                                   <pic:cNvPr id="2" name="Picture 2">
-                                    <a:hlinkClick r:id="rId4"/>
+                                    <a:hlinkClick r:id="rId24"/>
                                   </pic:cNvPr>
                                   <pic:cNvPicPr>
                                     <a:picLocks noChangeAspect="1" noChangeArrowheads="1"/>
                                   </pic:cNvPicPr>
                                 </pic:nvPicPr>
                                 <pic:blipFill>
-                                  <a:blip r:embed="rId5">
+                                  <a:blip r:embed="rId25">
                                     <a:extLst>
                                       <a:ext uri="{28A0092B-C50C-407E-A947-70E740481C1C}">
                                         <a14:useLocalDpi xmlns:a14="http://schemas.microsoft.com/office/drawing/2010/main" val="0"/>
@@ -6349,7 +6378,7 @@
                           <wp:extent cx="180000" cy="180000"/>
                           <wp:effectExtent l="0" t="0" r="0" b="0"/>
                           <wp:docPr id="5" name="Picture 5" title="Software University @ Facebook">
-                            <a:hlinkClick xmlns:a="http://schemas.openxmlformats.org/drawingml/2006/main" r:id="rId6"/>
+                            <a:hlinkClick xmlns:a="http://schemas.openxmlformats.org/drawingml/2006/main" r:id="rId26"/>
                           </wp:docPr>
                           <wp:cNvGraphicFramePr>
                             <a:graphicFrameLocks xmlns:a="http://schemas.openxmlformats.org/drawingml/2006/main" noChangeAspect="1"/>
@@ -6359,12 +6388,12 @@
                               <pic:pic xmlns:pic="http://schemas.openxmlformats.org/drawingml/2006/picture">
                                 <pic:nvPicPr>
                                   <pic:cNvPr id="5" name="Picture 5" title="Software University @ Facebook">
-                                    <a:hlinkClick r:id="rId6"/>
+                                    <a:hlinkClick r:id="rId26"/>
                                   </pic:cNvPr>
                                   <pic:cNvPicPr/>
                                 </pic:nvPicPr>
                                 <pic:blipFill>
-                                  <a:blip r:embed="rId7"/>
+                                  <a:blip r:embed="rId27"/>
                                   <a:stretch>
                                     <a:fillRect/>
                                   </a:stretch>
@@ -6403,7 +6432,7 @@
                           <wp:extent cx="180000" cy="180000"/>
                           <wp:effectExtent l="0" t="0" r="0" b="0"/>
                           <wp:docPr id="20" name="Picture 20">
-                            <a:hlinkClick xmlns:a="http://schemas.openxmlformats.org/drawingml/2006/main" r:id="rId8"/>
+                            <a:hlinkClick xmlns:a="http://schemas.openxmlformats.org/drawingml/2006/main" r:id="rId28"/>
                           </wp:docPr>
                           <wp:cNvGraphicFramePr>
                             <a:graphicFrameLocks xmlns:a="http://schemas.openxmlformats.org/drawingml/2006/main" noChangeAspect="1"/>
@@ -6413,14 +6442,14 @@
                               <pic:pic xmlns:pic="http://schemas.openxmlformats.org/drawingml/2006/picture">
                                 <pic:nvPicPr>
                                   <pic:cNvPr id="20" name="Picture 20">
-                                    <a:hlinkClick r:id="rId8"/>
+                                    <a:hlinkClick r:id="rId28"/>
                                   </pic:cNvPr>
                                   <pic:cNvPicPr>
                                     <a:picLocks noChangeAspect="1" noChangeArrowheads="1"/>
                                   </pic:cNvPicPr>
                                 </pic:nvPicPr>
                                 <pic:blipFill>
-                                  <a:blip r:embed="rId9">
+                                  <a:blip r:embed="rId29">
                                     <a:extLst>
                                       <a:ext uri="{28A0092B-C50C-407E-A947-70E740481C1C}">
                                         <a14:useLocalDpi xmlns:a14="http://schemas.microsoft.com/office/drawing/2010/main" val="0"/>
@@ -6473,7 +6502,7 @@
                           <wp:extent cx="180000" cy="180000"/>
                           <wp:effectExtent l="0" t="0" r="0" b="0"/>
                           <wp:docPr id="7" name="Picture 7" title="Software University @ Twitter">
-                            <a:hlinkClick xmlns:a="http://schemas.openxmlformats.org/drawingml/2006/main" r:id="rId11"/>
+                            <a:hlinkClick xmlns:a="http://schemas.openxmlformats.org/drawingml/2006/main" r:id="rId30"/>
                           </wp:docPr>
                           <wp:cNvGraphicFramePr>
                             <a:graphicFrameLocks xmlns:a="http://schemas.openxmlformats.org/drawingml/2006/main" noChangeAspect="1"/>
@@ -6483,12 +6512,12 @@
                               <pic:pic xmlns:pic="http://schemas.openxmlformats.org/drawingml/2006/picture">
                                 <pic:nvPicPr>
                                   <pic:cNvPr id="7" name="Picture 7" title="Software University @ Twitter">
-                                    <a:hlinkClick r:id="rId11"/>
+                                    <a:hlinkClick r:id="rId30"/>
                                   </pic:cNvPr>
                                   <pic:cNvPicPr/>
                                 </pic:nvPicPr>
                                 <pic:blipFill>
-                                  <a:blip r:embed="rId12"/>
+                                  <a:blip r:embed="rId31"/>
                                   <a:stretch>
                                     <a:fillRect/>
                                   </a:stretch>
@@ -6527,7 +6556,7 @@
                           <wp:extent cx="180000" cy="180000"/>
                           <wp:effectExtent l="0" t="0" r="0" b="0"/>
                           <wp:docPr id="17" name="Picture 17" title="Software University @ YouTube">
-                            <a:hlinkClick xmlns:a="http://schemas.openxmlformats.org/drawingml/2006/main" r:id="rId13"/>
+                            <a:hlinkClick xmlns:a="http://schemas.openxmlformats.org/drawingml/2006/main" r:id="rId32"/>
                           </wp:docPr>
                           <wp:cNvGraphicFramePr>
                             <a:graphicFrameLocks xmlns:a="http://schemas.openxmlformats.org/drawingml/2006/main" noChangeAspect="1"/>
@@ -6537,12 +6566,12 @@
                               <pic:pic xmlns:pic="http://schemas.openxmlformats.org/drawingml/2006/picture">
                                 <pic:nvPicPr>
                                   <pic:cNvPr id="17" name="Picture 17" title="Software University @ YouTube">
-                                    <a:hlinkClick r:id="rId13"/>
+                                    <a:hlinkClick r:id="rId32"/>
                                   </pic:cNvPr>
                                   <pic:cNvPicPr/>
                                 </pic:nvPicPr>
                                 <pic:blipFill>
-                                  <a:blip r:embed="rId14"/>
+                                  <a:blip r:embed="rId33"/>
                                   <a:stretch>
                                     <a:fillRect/>
                                   </a:stretch>
@@ -6581,7 +6610,7 @@
                           <wp:extent cx="180000" cy="180000"/>
                           <wp:effectExtent l="0" t="0" r="0" b="0"/>
                           <wp:docPr id="21" name="Picture 21">
-                            <a:hlinkClick xmlns:a="http://schemas.openxmlformats.org/drawingml/2006/main" r:id="rId15"/>
+                            <a:hlinkClick xmlns:a="http://schemas.openxmlformats.org/drawingml/2006/main" r:id="rId34"/>
                           </wp:docPr>
                           <wp:cNvGraphicFramePr>
                             <a:graphicFrameLocks xmlns:a="http://schemas.openxmlformats.org/drawingml/2006/main" noChangeAspect="1"/>
@@ -6591,14 +6620,14 @@
                               <pic:pic xmlns:pic="http://schemas.openxmlformats.org/drawingml/2006/picture">
                                 <pic:nvPicPr>
                                   <pic:cNvPr id="21" name="Picture 21">
-                                    <a:hlinkClick r:id="rId15"/>
+                                    <a:hlinkClick r:id="rId34"/>
                                   </pic:cNvPr>
                                   <pic:cNvPicPr>
                                     <a:picLocks noChangeAspect="1" noChangeArrowheads="1"/>
                                   </pic:cNvPicPr>
                                 </pic:nvPicPr>
                                 <pic:blipFill rotWithShape="1">
-                                  <a:blip r:embed="rId16">
+                                  <a:blip r:embed="rId35">
                                     <a:extLst>
                                       <a:ext uri="{28A0092B-C50C-407E-A947-70E740481C1C}">
                                         <a14:useLocalDpi xmlns:a14="http://schemas.microsoft.com/office/drawing/2010/main" val="0"/>
@@ -6651,7 +6680,7 @@
                           <wp:extent cx="180000" cy="180000"/>
                           <wp:effectExtent l="0" t="0" r="0" b="0"/>
                           <wp:docPr id="22" name="Picture 22">
-                            <a:hlinkClick xmlns:a="http://schemas.openxmlformats.org/drawingml/2006/main" r:id="rId17"/>
+                            <a:hlinkClick xmlns:a="http://schemas.openxmlformats.org/drawingml/2006/main" r:id="rId36"/>
                           </wp:docPr>
                           <wp:cNvGraphicFramePr>
                             <a:graphicFrameLocks xmlns:a="http://schemas.openxmlformats.org/drawingml/2006/main" noChangeAspect="1"/>
@@ -6661,14 +6690,14 @@
                               <pic:pic xmlns:pic="http://schemas.openxmlformats.org/drawingml/2006/picture">
                                 <pic:nvPicPr>
                                   <pic:cNvPr id="22" name="Picture 22">
-                                    <a:hlinkClick r:id="rId17"/>
+                                    <a:hlinkClick r:id="rId36"/>
                                   </pic:cNvPr>
                                   <pic:cNvPicPr>
                                     <a:picLocks noChangeAspect="1" noChangeArrowheads="1"/>
                                   </pic:cNvPicPr>
                                 </pic:nvPicPr>
                                 <pic:blipFill>
-                                  <a:blip r:embed="rId18">
+                                  <a:blip r:embed="rId37">
                                     <a:extLst>
                                       <a:ext uri="{28A0092B-C50C-407E-A947-70E740481C1C}">
                                         <a14:useLocalDpi xmlns:a14="http://schemas.microsoft.com/office/drawing/2010/main" val="0"/>
@@ -6718,7 +6747,7 @@
                           <wp:extent cx="180000" cy="180000"/>
                           <wp:effectExtent l="0" t="0" r="0" b="0"/>
                           <wp:docPr id="23" name="Picture 23" title="Software University: Email Us">
-                            <a:hlinkClick xmlns:a="http://schemas.openxmlformats.org/drawingml/2006/main" r:id="rId19"/>
+                            <a:hlinkClick xmlns:a="http://schemas.openxmlformats.org/drawingml/2006/main" r:id="rId38"/>
                           </wp:docPr>
                           <wp:cNvGraphicFramePr>
                             <a:graphicFrameLocks xmlns:a="http://schemas.openxmlformats.org/drawingml/2006/main" noChangeAspect="1"/>
@@ -6728,12 +6757,12 @@
                               <pic:pic xmlns:pic="http://schemas.openxmlformats.org/drawingml/2006/picture">
                                 <pic:nvPicPr>
                                   <pic:cNvPr id="23" name="Picture 23" title="Software University: Email Us">
-                                    <a:hlinkClick r:id="rId19"/>
+                                    <a:hlinkClick r:id="rId38"/>
                                   </pic:cNvPr>
                                   <pic:cNvPicPr/>
                                 </pic:nvPicPr>
                                 <pic:blipFill>
-                                  <a:blip r:embed="rId20"/>
+                                  <a:blip r:embed="rId39"/>
                                   <a:stretch>
                                     <a:fillRect/>
                                   </a:stretch>
@@ -6764,7 +6793,7 @@
     <w:r>
       <w:rPr>
         <w:noProof/>
-        <w:lang w:val="en-GB" w:eastAsia="en-GB"/>
+        <w:lang w:val="bg-BG" w:eastAsia="bg-BG"/>
       </w:rPr>
       <w:drawing>
         <wp:anchor distT="0" distB="0" distL="114300" distR="114300" simplePos="0" relativeHeight="251694080" behindDoc="0" locked="0" layoutInCell="1" allowOverlap="1" wp14:anchorId="318DB6A9" wp14:editId="57820713">
@@ -6789,14 +6818,14 @@
               <pic:pic xmlns:pic="http://schemas.openxmlformats.org/drawingml/2006/picture">
                 <pic:nvPicPr>
                   <pic:cNvPr id="1" name="Picture 1">
-                    <a:hlinkClick r:id="rId2"/>
+                    <a:hlinkClick r:id="rId22"/>
                   </pic:cNvPr>
                   <pic:cNvPicPr>
                     <a:picLocks noChangeAspect="1" noChangeArrowheads="1"/>
                   </pic:cNvPicPr>
                 </pic:nvPicPr>
                 <pic:blipFill>
-                  <a:blip r:embed="rId22">
+                  <a:blip r:embed="rId40">
                     <a:extLst>
                       <a:ext uri="{28A0092B-C50C-407E-A947-70E740481C1C}">
                         <a14:useLocalDpi xmlns:a14="http://schemas.microsoft.com/office/drawing/2010/main" val="0"/>
@@ -6836,7 +6865,7 @@
     <w:r>
       <w:rPr>
         <w:noProof/>
-        <w:lang w:val="en-GB" w:eastAsia="en-GB"/>
+        <w:lang w:val="bg-BG" w:eastAsia="bg-BG"/>
       </w:rPr>
       <mc:AlternateContent>
         <mc:Choice Requires="wps">
@@ -6901,7 +6930,7 @@
             </wp:anchor>
           </w:drawing>
         </mc:Choice>
-        <mc:Fallback xmlns:w16cid="http://schemas.microsoft.com/office/word/2016/wordml/cid" xmlns:am3d="http://schemas.microsoft.com/office/drawing/2017/model3d" xmlns:aink="http://schemas.microsoft.com/office/drawing/2016/ink" xmlns:cx8="http://schemas.microsoft.com/office/drawing/2016/5/14/chartex" xmlns:cx7="http://schemas.microsoft.com/office/drawing/2016/5/13/chartex" xmlns:cx6="http://schemas.microsoft.com/office/drawing/2016/5/12/chartex" xmlns:cx5="http://schemas.microsoft.com/office/drawing/2016/5/11/chartex" xmlns:cx4="http://schemas.microsoft.com/office/drawing/2016/5/10/chartex" xmlns:cx3="http://schemas.microsoft.com/office/drawing/2016/5/9/chartex" xmlns:cx2="http://schemas.microsoft.com/office/drawing/2015/10/21/chartex">
+        <mc:Fallback xmlns:cx2="http://schemas.microsoft.com/office/drawing/2015/10/21/chartex" xmlns:cx3="http://schemas.microsoft.com/office/drawing/2016/5/9/chartex" xmlns:cx4="http://schemas.microsoft.com/office/drawing/2016/5/10/chartex" xmlns:cx5="http://schemas.microsoft.com/office/drawing/2016/5/11/chartex" xmlns:cx6="http://schemas.microsoft.com/office/drawing/2016/5/12/chartex" xmlns:cx7="http://schemas.microsoft.com/office/drawing/2016/5/13/chartex" xmlns:cx8="http://schemas.microsoft.com/office/drawing/2016/5/14/chartex" xmlns:aink="http://schemas.microsoft.com/office/drawing/2016/ink" xmlns:am3d="http://schemas.microsoft.com/office/drawing/2017/model3d" xmlns:w16cid="http://schemas.microsoft.com/office/word/2016/wordml/cid" xmlns:cx1="http://schemas.microsoft.com/office/drawing/2015/9/8/chartex">
           <w:pict>
             <v:line w14:anchorId="60BE7D18" id="Straight Connector 19" o:spid="_x0000_s1026" style="position:absolute;flip:y;z-index:251622400;visibility:visible;mso-wrap-style:square;mso-width-percent:0;mso-height-percent:0;mso-wrap-distance-left:9pt;mso-wrap-distance-top:0;mso-wrap-distance-right:9pt;mso-wrap-distance-bottom:0;mso-position-horizontal:absolute;mso-position-horizontal-relative:text;mso-position-vertical:absolute;mso-position-vertical-relative:text;mso-width-percent:0;mso-height-percent:0;mso-width-relative:page;mso-height-relative:page" from="-.1pt,5.2pt" to="520.7pt,5.2pt" o:gfxdata="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" strokecolor="#974706 [1609]" strokeweight="1pt">
               <v:stroke endcap="round"/>
@@ -6913,7 +6942,7 @@
     <w:r>
       <w:rPr>
         <w:noProof/>
-        <w:lang w:val="en-GB" w:eastAsia="en-GB"/>
+        <w:lang w:val="bg-BG" w:eastAsia="bg-BG"/>
       </w:rPr>
       <mc:AlternateContent>
         <mc:Choice Requires="wps">
@@ -7008,7 +7037,7 @@
                               <w:sz w:val="18"/>
                               <w:szCs w:val="18"/>
                             </w:rPr>
-                            <w:t>1</w:t>
+                            <w:t>4</w:t>
                           </w:r>
                           <w:r>
                             <w:rPr>
@@ -7051,7 +7080,7 @@
                               <w:sz w:val="18"/>
                               <w:szCs w:val="18"/>
                             </w:rPr>
-                            <w:t>1</w:t>
+                            <w:t>4</w:t>
                           </w:r>
                           <w:r>
                             <w:rPr>
@@ -7083,7 +7112,11 @@
         </mc:Choice>
         <mc:Fallback>
           <w:pict>
-            <v:shape w14:anchorId="60DB5C39" id="Text Box 4" o:spid="_x0000_s1028" type="#_x0000_t202" style="position:absolute;margin-left:444.65pt;margin-top:26.95pt;width:70.9pt;height:15.9pt;z-index:251663360;visibility:visible;mso-wrap-style:square;mso-width-percent:0;mso-height-percent:0;mso-wrap-distance-left:9pt;mso-wrap-distance-top:0;mso-wrap-distance-right:9pt;mso-wrap-distance-bottom:0;mso-position-horizontal:absolute;mso-position-horizontal-relative:text;mso-position-vertical:absolute;mso-position-vertical-relative:text;mso-width-percent:0;mso-height-percent:0;mso-width-relative:page;mso-height-relative:page;v-text-anchor:middle" o:gfxdata="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" filled="f" stroked="f" strokeweight=".5pt">
+            <v:shapetype w14:anchorId="60DB5C39" id="_x0000_t202" coordsize="21600,21600" o:spt="202" path="m,l,21600r21600,l21600,xe">
+              <v:stroke joinstyle="miter"/>
+              <v:path gradientshapeok="t" o:connecttype="rect"/>
+            </v:shapetype>
+            <v:shape id="Text Box 4" o:spid="_x0000_s1028" type="#_x0000_t202" style="position:absolute;margin-left:444.65pt;margin-top:26.95pt;width:70.9pt;height:15.9pt;z-index:251663360;visibility:visible;mso-wrap-style:square;mso-width-percent:0;mso-height-percent:0;mso-wrap-distance-left:9pt;mso-wrap-distance-top:0;mso-wrap-distance-right:9pt;mso-wrap-distance-bottom:0;mso-position-horizontal:absolute;mso-position-horizontal-relative:text;mso-position-vertical:absolute;mso-position-vertical-relative:text;mso-width-percent:0;mso-height-percent:0;mso-width-relative:page;mso-height-relative:page;v-text-anchor:middle" o:gfxdata="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" filled="f" stroked="f" strokeweight=".5pt">
               <v:textbox inset="0,0,0,0">
                 <w:txbxContent>
                   <w:p>
@@ -7129,7 +7162,7 @@
                         <w:sz w:val="18"/>
                         <w:szCs w:val="18"/>
                       </w:rPr>
-                      <w:t>1</w:t>
+                      <w:t>4</w:t>
                     </w:r>
                     <w:r>
                       <w:rPr>
@@ -7172,7 +7205,7 @@
                         <w:sz w:val="18"/>
                         <w:szCs w:val="18"/>
                       </w:rPr>
-                      <w:t>1</w:t>
+                      <w:t>4</w:t>
                     </w:r>
                     <w:r>
                       <w:rPr>
@@ -7194,7 +7227,7 @@
 </file>
 
 <file path=word/footnotes.xml><?xml version="1.0" encoding="utf-8"?>
-<w:footnotes xmlns:wpc="http://schemas.microsoft.com/office/word/2010/wordprocessingCanvas" xmlns:cx="http://schemas.microsoft.com/office/drawing/2014/chartex" xmlns:cx1="http://schemas.microsoft.com/office/drawing/2015/9/8/chartex" xmlns:mc="http://schemas.openxmlformats.org/markup-compatibility/2006" xmlns:o="urn:schemas-microsoft-com:office:office" xmlns:r="http://schemas.openxmlformats.org/officeDocument/2006/relationships" xmlns:m="http://schemas.openxmlformats.org/officeDocument/2006/math" xmlns:v="urn:schemas-microsoft-com:vml" xmlns:wp14="http://schemas.microsoft.com/office/word/2010/wordprocessingDrawing" xmlns:wp="http://schemas.openxmlformats.org/drawingml/2006/wordprocessingDrawing" xmlns:w10="urn:schemas-microsoft-com:office:word" xmlns:w="http://schemas.openxmlformats.org/wordprocessingml/2006/main" xmlns:w14="http://schemas.microsoft.com/office/word/2010/wordml" xmlns:w15="http://schemas.microsoft.com/office/word/2012/wordml" xmlns:w16se="http://schemas.microsoft.com/office/word/2015/wordml/symex" xmlns:wpg="http://schemas.microsoft.com/office/word/2010/wordprocessingGroup" xmlns:wpi="http://schemas.microsoft.com/office/word/2010/wordprocessingInk" xmlns:wne="http://schemas.microsoft.com/office/word/2006/wordml" xmlns:wps="http://schemas.microsoft.com/office/word/2010/wordprocessingShape" mc:Ignorable="w14 w15 w16se wp14">
+<w:footnotes xmlns:wpc="http://schemas.microsoft.com/office/word/2010/wordprocessingCanvas" xmlns:cx="http://schemas.microsoft.com/office/drawing/2014/chartex" xmlns:mc="http://schemas.openxmlformats.org/markup-compatibility/2006" xmlns:o="urn:schemas-microsoft-com:office:office" xmlns:r="http://schemas.openxmlformats.org/officeDocument/2006/relationships" xmlns:m="http://schemas.openxmlformats.org/officeDocument/2006/math" xmlns:v="urn:schemas-microsoft-com:vml" xmlns:wp14="http://schemas.microsoft.com/office/word/2010/wordprocessingDrawing" xmlns:wp="http://schemas.openxmlformats.org/drawingml/2006/wordprocessingDrawing" xmlns:w10="urn:schemas-microsoft-com:office:word" xmlns:w="http://schemas.openxmlformats.org/wordprocessingml/2006/main" xmlns:w14="http://schemas.microsoft.com/office/word/2010/wordml" xmlns:w15="http://schemas.microsoft.com/office/word/2012/wordml" xmlns:w16se="http://schemas.microsoft.com/office/word/2015/wordml/symex" xmlns:wpg="http://schemas.microsoft.com/office/word/2010/wordprocessingGroup" xmlns:wpi="http://schemas.microsoft.com/office/word/2010/wordprocessingInk" xmlns:wne="http://schemas.microsoft.com/office/word/2006/wordml" xmlns:wps="http://schemas.microsoft.com/office/word/2010/wordprocessingShape" mc:Ignorable="w14 w15 w16se wp14">
   <w:footnote w:type="separator" w:id="-1">
     <w:p>
       <w:pPr>
@@ -7219,7 +7252,7 @@
 </file>
 
 <file path=word/header1.xml><?xml version="1.0" encoding="utf-8"?>
-<w:hdr xmlns:wpc="http://schemas.microsoft.com/office/word/2010/wordprocessingCanvas" xmlns:cx="http://schemas.microsoft.com/office/drawing/2014/chartex" xmlns:cx1="http://schemas.microsoft.com/office/drawing/2015/9/8/chartex" xmlns:mc="http://schemas.openxmlformats.org/markup-compatibility/2006" xmlns:o="urn:schemas-microsoft-com:office:office" xmlns:r="http://schemas.openxmlformats.org/officeDocument/2006/relationships" xmlns:m="http://schemas.openxmlformats.org/officeDocument/2006/math" xmlns:v="urn:schemas-microsoft-com:vml" xmlns:wp14="http://schemas.microsoft.com/office/word/2010/wordprocessingDrawing" xmlns:wp="http://schemas.openxmlformats.org/drawingml/2006/wordprocessingDrawing" xmlns:w10="urn:schemas-microsoft-com:office:word" xmlns:w="http://schemas.openxmlformats.org/wordprocessingml/2006/main" xmlns:w14="http://schemas.microsoft.com/office/word/2010/wordml" xmlns:w15="http://schemas.microsoft.com/office/word/2012/wordml" xmlns:w16se="http://schemas.microsoft.com/office/word/2015/wordml/symex" xmlns:wpg="http://schemas.microsoft.com/office/word/2010/wordprocessingGroup" xmlns:wpi="http://schemas.microsoft.com/office/word/2010/wordprocessingInk" xmlns:wne="http://schemas.microsoft.com/office/word/2006/wordml" xmlns:wps="http://schemas.microsoft.com/office/word/2010/wordprocessingShape" mc:Ignorable="w14 w15 w16se wp14">
+<w:hdr xmlns:wpc="http://schemas.microsoft.com/office/word/2010/wordprocessingCanvas" xmlns:cx="http://schemas.microsoft.com/office/drawing/2014/chartex" xmlns:mc="http://schemas.openxmlformats.org/markup-compatibility/2006" xmlns:o="urn:schemas-microsoft-com:office:office" xmlns:r="http://schemas.openxmlformats.org/officeDocument/2006/relationships" xmlns:m="http://schemas.openxmlformats.org/officeDocument/2006/math" xmlns:v="urn:schemas-microsoft-com:vml" xmlns:wp14="http://schemas.microsoft.com/office/word/2010/wordprocessingDrawing" xmlns:wp="http://schemas.openxmlformats.org/drawingml/2006/wordprocessingDrawing" xmlns:w10="urn:schemas-microsoft-com:office:word" xmlns:w="http://schemas.openxmlformats.org/wordprocessingml/2006/main" xmlns:w14="http://schemas.microsoft.com/office/word/2010/wordml" xmlns:w15="http://schemas.microsoft.com/office/word/2012/wordml" xmlns:w16se="http://schemas.microsoft.com/office/word/2015/wordml/symex" xmlns:wpg="http://schemas.microsoft.com/office/word/2010/wordprocessingGroup" xmlns:wpi="http://schemas.microsoft.com/office/word/2010/wordprocessingInk" xmlns:wne="http://schemas.microsoft.com/office/word/2006/wordml" xmlns:wps="http://schemas.microsoft.com/office/word/2010/wordprocessingShape" mc:Ignorable="w14 w15 w16se wp14">
   <w:p>
     <w:pPr>
       <w:pStyle w:val="Header"/>
@@ -7230,7 +7263,7 @@
 </file>
 
 <file path=word/numbering.xml><?xml version="1.0" encoding="utf-8"?>
-<w:numbering xmlns:wpc="http://schemas.microsoft.com/office/word/2010/wordprocessingCanvas" xmlns:cx="http://schemas.microsoft.com/office/drawing/2014/chartex" xmlns:cx1="http://schemas.microsoft.com/office/drawing/2015/9/8/chartex" xmlns:mc="http://schemas.openxmlformats.org/markup-compatibility/2006" xmlns:o="urn:schemas-microsoft-com:office:office" xmlns:r="http://schemas.openxmlformats.org/officeDocument/2006/relationships" xmlns:m="http://schemas.openxmlformats.org/officeDocument/2006/math" xmlns:v="urn:schemas-microsoft-com:vml" xmlns:wp14="http://schemas.microsoft.com/office/word/2010/wordprocessingDrawing" xmlns:wp="http://schemas.openxmlformats.org/drawingml/2006/wordprocessingDrawing" xmlns:w10="urn:schemas-microsoft-com:office:word" xmlns:w="http://schemas.openxmlformats.org/wordprocessingml/2006/main" xmlns:w14="http://schemas.microsoft.com/office/word/2010/wordml" xmlns:w15="http://schemas.microsoft.com/office/word/2012/wordml" xmlns:w16se="http://schemas.microsoft.com/office/word/2015/wordml/symex" xmlns:wpg="http://schemas.microsoft.com/office/word/2010/wordprocessingGroup" xmlns:wpi="http://schemas.microsoft.com/office/word/2010/wordprocessingInk" xmlns:wne="http://schemas.microsoft.com/office/word/2006/wordml" xmlns:wps="http://schemas.microsoft.com/office/word/2010/wordprocessingShape" mc:Ignorable="w14 w15 w16se wp14">
+<w:numbering xmlns:wpc="http://schemas.microsoft.com/office/word/2010/wordprocessingCanvas" xmlns:cx="http://schemas.microsoft.com/office/drawing/2014/chartex" xmlns:mc="http://schemas.openxmlformats.org/markup-compatibility/2006" xmlns:o="urn:schemas-microsoft-com:office:office" xmlns:r="http://schemas.openxmlformats.org/officeDocument/2006/relationships" xmlns:m="http://schemas.openxmlformats.org/officeDocument/2006/math" xmlns:v="urn:schemas-microsoft-com:vml" xmlns:wp14="http://schemas.microsoft.com/office/word/2010/wordprocessingDrawing" xmlns:wp="http://schemas.openxmlformats.org/drawingml/2006/wordprocessingDrawing" xmlns:w10="urn:schemas-microsoft-com:office:word" xmlns:w="http://schemas.openxmlformats.org/wordprocessingml/2006/main" xmlns:w14="http://schemas.microsoft.com/office/word/2010/wordml" xmlns:w15="http://schemas.microsoft.com/office/word/2012/wordml" xmlns:w16se="http://schemas.microsoft.com/office/word/2015/wordml/symex" xmlns:wpg="http://schemas.microsoft.com/office/word/2010/wordprocessingGroup" xmlns:wpi="http://schemas.microsoft.com/office/word/2010/wordprocessingInk" xmlns:wne="http://schemas.microsoft.com/office/word/2006/wordml" xmlns:wps="http://schemas.microsoft.com/office/word/2010/wordprocessingShape" mc:Ignorable="w14 w15 w16se wp14">
   <w:abstractNum w:abstractNumId="0" w15:restartNumberingAfterBreak="0">
     <w:nsid w:val="04E60920"/>
     <w:multiLevelType w:val="hybridMultilevel"/>
@@ -9424,7 +9457,6 @@
     <w:lvl w:ilvl="0" w:tplc="FA1823EC">
       <w:start w:val="1"/>
       <w:numFmt w:val="decimal"/>
-      <w:pStyle w:val="Heading2"/>
       <w:lvlText w:val="%1."/>
       <w:lvlJc w:val="left"/>
       <w:pPr>
@@ -13114,7 +13146,7 @@
 </file>
 
 <file path=customXml/itemProps1.xml><?xml version="1.0" encoding="utf-8"?>
-<ds:datastoreItem xmlns:ds="http://schemas.openxmlformats.org/officeDocument/2006/customXml" ds:itemID="{333DD086-4AD4-4FD8-B500-5963007B738A}">
+<ds:datastoreItem xmlns:ds="http://schemas.openxmlformats.org/officeDocument/2006/customXml" ds:itemID="{8C63A9F6-C30F-4366-B4D9-B337F5B3382F}">
   <ds:schemaRefs>
     <ds:schemaRef ds:uri="http://schemas.openxmlformats.org/officeDocument/2006/bibliography"/>
   </ds:schemaRefs>

</xml_diff>